<commit_message>
edited text in documents
</commit_message>
<xml_diff>
--- a/Project.docx
+++ b/Project.docx
@@ -65,7 +65,17 @@
           <w:sz w:val="28"/>
           <w:szCs w:val="28"/>
         </w:rPr>
-        <w:t>Alex (Sean) Wall and Noah Stinson</w:t>
+        <w:t>Sean (Alex) Wall</w:t>
+      </w:r>
+      <w:r>
+        <w:rPr>
+          <w:rFonts w:ascii="Times New Roman" w:hAnsi="Times New Roman" w:cs="Times New Roman"/>
+          <w:b/>
+          <w:bCs/>
+          <w:sz w:val="28"/>
+          <w:szCs w:val="28"/>
+        </w:rPr>
+        <w:t xml:space="preserve"> and Noah Stinson</w:t>
       </w:r>
     </w:p>
     <w:p>
@@ -79,8 +89,6 @@
           <w:szCs w:val="28"/>
         </w:rPr>
       </w:pPr>
-      <w:bookmarkStart w:id="0" w:name="_GoBack"/>
-      <w:bookmarkEnd w:id="0"/>
     </w:p>
     <w:p>
       <w:pPr>
@@ -210,7 +218,7 @@
                 <w:sz w:val="32"/>
                 <w:szCs w:val="32"/>
               </w:rPr>
-              <w:t>Alex (Sean) Wall</w:t>
+              <w:t>Sean (Alex) Wall</w:t>
             </w:r>
           </w:p>
         </w:tc>
@@ -312,7 +320,17 @@
                 <w:sz w:val="32"/>
                 <w:szCs w:val="32"/>
               </w:rPr>
-              <w:t>Alex (Sean) Wall</w:t>
+              <w:t>Sean (Alex)</w:t>
+            </w:r>
+            <w:bookmarkStart w:id="0" w:name="_GoBack"/>
+            <w:bookmarkEnd w:id="0"/>
+            <w:r>
+              <w:rPr>
+                <w:rFonts w:ascii="Times New Roman" w:hAnsi="Times New Roman" w:cs="Times New Roman"/>
+                <w:sz w:val="32"/>
+                <w:szCs w:val="32"/>
+              </w:rPr>
+              <w:t xml:space="preserve"> Wall</w:t>
             </w:r>
           </w:p>
         </w:tc>

</xml_diff>